<commit_message>
New translations email 5-1 [template] partner email – invite revoked.docx (Spanish)
</commit_message>
<xml_diff>
--- a/public/email/crowdin/translations/es/Email 5-1 [TEMPLATE] Partner email – invite revoked.docx
+++ b/public/email/crowdin/translations/es/Email 5-1 [TEMPLATE] Partner email – invite revoked.docx
@@ -16,14 +16,14 @@
             <w:color w:val="1155cc"/>
             <w:u w:val="single"/>
           </w:rPr>
-          <w:t>English</w:t>
+          <w:t>Inglés</w:t>
         </w:r>
       </w:hyperlink>
       <w:r>
         <w:rPr>
           <w:color w:val="ff0000"/>
         </w:rPr>
-        <w:t xml:space="preserve"> / Portuguese / French / Thai / Vietnamese / Spanish</w:t>
+        <w:t xml:space="preserve"> / Portugués / Francés / Tailandés / Vietnamita / Español</w:t>
       </w:r>
     </w:p>
     <w:p>
@@ -45,7 +45,7 @@
         <w:pStyle w:val="P68B1DB1-Normal2"/>
       </w:pPr>
       <w:r>
-        <w:t>English</w:t>
+        <w:t>Inglés</w:t>
       </w:r>
     </w:p>
     <w:p/>
@@ -93,7 +93,7 @@
               <w:rPr>
                 <w:b w:val="1"/>
               </w:rPr>
-              <w:t>Brief</w:t>
+              <w:t>Breve</w:t>
             </w:r>
             <w:r>
               <w:t>:</w:t>
@@ -105,7 +105,7 @@
               <w:spacing w:line="240" w:lineRule="auto"/>
             </w:pPr>
             <w:r>
-              <w:t xml:space="preserve">An email sent to partners in the target country who RSVPed yes but didn’t submit their documents by the deadline. We will be revoking their invites. It will be sent via customer.io</w:t>
+              <w:t xml:space="preserve">An email sent to partners in the target country who RSVPed yes but didn’t submit their documents by the deadline. We will be revoking their invites. Se enviará a través de customer.io</w:t>
             </w:r>
           </w:p>
           <w:p>
@@ -123,7 +123,7 @@
               <w:rPr>
                 <w:b w:val="1"/>
               </w:rPr>
-              <w:t xml:space="preserve">Target audience</w:t>
+              <w:t xml:space="preserve">Público objetivo</w:t>
             </w:r>
             <w:r>
               <w:t>:</w:t>
@@ -173,7 +173,7 @@
         <w:pStyle w:val="P68B1DB1-Normal3"/>
       </w:pPr>
       <w:r>
-        <w:t xml:space="preserve">We didn’t receive your documents on time</w:t>
+        <w:t xml:space="preserve">No hemos recibido tus documentos a tiempo</w:t>
       </w:r>
     </w:p>
     <w:p/>
@@ -182,7 +182,7 @@
         <w:spacing w:after="200" w:lineRule="auto"/>
       </w:pPr>
       <w:r>
-        <w:t xml:space="preserve">Hi </w:t>
+        <w:t xml:space="preserve">Hola </w:t>
       </w:r>
       <w:r>
         <w:rPr>
@@ -199,7 +199,7 @@
         <w:spacing w:after="200" w:lineRule="auto"/>
       </w:pPr>
       <w:r>
-        <w:t xml:space="preserve">We didn’t receive your documents by the deadline (</w:t>
+        <w:t xml:space="preserve">No hemos recibido tus documentos dentro del plazo (</w:t>
       </w:r>
       <w:r>
         <w:rPr>
@@ -208,7 +208,7 @@
         <w:t xml:space="preserve">[DD Mmm YYYY]</w:t>
       </w:r>
       <w:r>
-        <w:t xml:space="preserve">). Unfortunately, we’re unable to proceed with your registration for the </w:t>
+        <w:t xml:space="preserve">). Lamentablemente, no podemos proceder con tu inscripción para el </w:t>
       </w:r>
       <w:r>
         <w:rPr>
@@ -243,7 +243,7 @@
       </w:pPr>
       <w:commentRangeStart w:id="1"/>
       <w:r>
-        <w:t xml:space="preserve">If you have any questions, please contact us via </w:t>
+        <w:t xml:space="preserve">Si tienes alguna pregunta, entra en contacto con nosotros por </w:t>
       </w:r>
       <w:hyperlink r:id="rId7">
         <w:r>
@@ -255,7 +255,7 @@
         </w:r>
       </w:hyperlink>
       <w:r>
-        <w:t xml:space="preserve"> or </w:t>
+        <w:t xml:space="preserve"> o </w:t>
       </w:r>
       <w:hyperlink r:id="rId8">
         <w:r>
@@ -275,7 +275,7 @@
         <w:spacing w:after="200" w:lineRule="auto"/>
       </w:pPr>
       <w:r>
-        <w:t xml:space="preserve">If you have any questions, please contact your country manager, </w:t>
+        <w:t xml:space="preserve">Si tienes alguna pregunta, entra en contacto con el gestor de tu país </w:t>
       </w:r>
       <w:r>
         <w:rPr>
@@ -284,7 +284,7 @@
         <w:t>[NAME]</w:t>
       </w:r>
       <w:r>
-        <w:t xml:space="preserve">, at </w:t>
+        <w:t xml:space="preserve">, en </w:t>
       </w:r>
       <w:r>
         <w:rPr>
@@ -293,7 +293,7 @@
         <w:t xml:space="preserve">[EMAIL ADDRESS]</w:t>
       </w:r>
       <w:r>
-        <w:t xml:space="preserve"> or </w:t>
+        <w:t xml:space="preserve"> o </w:t>
       </w:r>
       <w:r>
         <w:rPr>
@@ -367,7 +367,7 @@
         <w:pStyle w:val="P68B1DB1-Normal4"/>
       </w:pPr>
       <w:r>
-        <w:t xml:space="preserve">choose either one</w:t>
+        <w:t xml:space="preserve">elija uno de los dos</w:t>
       </w:r>
     </w:p>
   </w:comment>
@@ -405,7 +405,7 @@
         <w:pStyle w:val="P68B1DB1-Normal4"/>
       </w:pPr>
       <w:r>
-        <w:t xml:space="preserve">choose either one</w:t>
+        <w:t xml:space="preserve">elija uno de los dos</w:t>
       </w:r>
     </w:p>
   </w:comment>

</xml_diff>